<commit_message>
Finished the first part of analysis
We have the mins/maxes/averages for each sort method (among all
threshold values). Now we just need to do the discussion, which I'm not
sure how to do. Shannon and I will try to work on this Monday night.
</commit_message>
<xml_diff>
--- a/HW4/Analysis-HW4.docx
+++ b/HW4/Analysis-HW4.docx
@@ -14,6 +14,44 @@
           <w:u w:val="single"/>
         </w:rPr>
       </w:pPr>
+      <w:proofErr w:type="gramStart"/>
+      <w:r>
+        <w:rPr>
+          <w:b/>
+          <w:u w:val="single"/>
+        </w:rPr>
+        <w:t>bubbleSort</w:t>
+      </w:r>
+      <w:proofErr w:type="gramEnd"/>
+    </w:p>
+    <w:p>
+      <w:r>
+        <w:tab/>
+        <w:t>Minimum:</w:t>
+      </w:r>
+      <w:r>
+        <w:t xml:space="preserve"> 7</w:t>
+      </w:r>
+    </w:p>
+    <w:p>
+      <w:r>
+        <w:tab/>
+        <w:t>Maximum:</w:t>
+      </w:r>
+      <w:r>
+        <w:t xml:space="preserve"> 11</w:t>
+      </w:r>
+    </w:p>
+    <w:p>
+      <w:r>
+        <w:tab/>
+        <w:t>Average:</w:t>
+      </w:r>
+      <w:r>
+        <w:t xml:space="preserve"> 9.08 -&gt; 9</w:t>
+      </w:r>
+    </w:p>
+    <w:p>
       <w:proofErr w:type="spellStart"/>
       <w:proofErr w:type="gramStart"/>
       <w:r>
@@ -21,7 +59,7 @@
           <w:b/>
           <w:u w:val="single"/>
         </w:rPr>
-        <w:t>bubbleSort</w:t>
+        <w:t>insertionSort</w:t>
       </w:r>
       <w:proofErr w:type="spellEnd"/>
       <w:proofErr w:type="gramEnd"/>
@@ -31,18 +69,29 @@
         <w:tab/>
         <w:t>Minimum:</w:t>
       </w:r>
+      <w:r>
+        <w:t xml:space="preserve"> 24</w:t>
+      </w:r>
     </w:p>
     <w:p>
       <w:r>
         <w:tab/>
         <w:t>Maximum:</w:t>
       </w:r>
+      <w:r>
+        <w:t xml:space="preserve"> 51</w:t>
+      </w:r>
     </w:p>
     <w:p>
       <w:r>
         <w:tab/>
         <w:t>Average:</w:t>
       </w:r>
+      <w:r>
+        <w:t xml:space="preserve"> 33.56 -&gt; 34</w:t>
+      </w:r>
+      <w:bookmarkStart w:id="0" w:name="_GoBack"/>
+      <w:bookmarkEnd w:id="0"/>
     </w:p>
     <w:p>
       <w:proofErr w:type="spellStart"/>
@@ -52,7 +101,7 @@
           <w:b/>
           <w:u w:val="single"/>
         </w:rPr>
-        <w:t>insertionSort</w:t>
+        <w:t>mergeSort</w:t>
       </w:r>
       <w:proofErr w:type="spellEnd"/>
       <w:proofErr w:type="gramEnd"/>
@@ -60,19 +109,55 @@
     <w:p>
       <w:r>
         <w:tab/>
-        <w:t>Minimum:</w:t>
-      </w:r>
-    </w:p>
-    <w:p>
-      <w:r>
-        <w:tab/>
-        <w:t>Maximum:</w:t>
-      </w:r>
-    </w:p>
-    <w:p>
-      <w:r>
-        <w:tab/>
-        <w:t>Average:</w:t>
+        <w:t>Minimum: 44</w:t>
+      </w:r>
+    </w:p>
+    <w:p>
+      <w:r>
+        <w:tab/>
+        <w:t>Maximum: 44</w:t>
+      </w:r>
+    </w:p>
+    <w:p>
+      <w:r>
+        <w:tab/>
+        <w:t>Average: 44</w:t>
+      </w:r>
+    </w:p>
+    <w:p>
+      <w:r>
+        <w:rPr>
+          <w:highlight w:val="yellow"/>
+        </w:rPr>
+        <w:t xml:space="preserve">**Note: We determined that this is accurate because </w:t>
+      </w:r>
+      <w:proofErr w:type="spellStart"/>
+      <w:r>
+        <w:rPr>
+          <w:highlight w:val="yellow"/>
+        </w:rPr>
+        <w:t>mergeSort</w:t>
+      </w:r>
+      <w:proofErr w:type="spellEnd"/>
+      <w:r>
+        <w:rPr>
+          <w:highlight w:val="yellow"/>
+        </w:rPr>
+        <w:t xml:space="preserve"> will always have to do the same number of comparisons as long as the size of each list remains the same</w:t>
+      </w:r>
+      <w:proofErr w:type="gramStart"/>
+      <w:r>
+        <w:rPr>
+          <w:highlight w:val="yellow"/>
+        </w:rPr>
+        <w:t>.*</w:t>
+      </w:r>
+      <w:proofErr w:type="gramEnd"/>
+      <w:r>
+        <w:rPr>
+          <w:highlight w:val="yellow"/>
+        </w:rPr>
+        <w:t>*</w:t>
       </w:r>
     </w:p>
     <w:p>
@@ -83,7 +168,7 @@
           <w:b/>
           <w:u w:val="single"/>
         </w:rPr>
-        <w:t>mergeSort</w:t>
+        <w:t>quickSort</w:t>
       </w:r>
       <w:proofErr w:type="spellEnd"/>
       <w:proofErr w:type="gramEnd"/>
@@ -91,73 +176,6 @@
     <w:p>
       <w:r>
         <w:tab/>
-        <w:t>Minimum: 44</w:t>
-      </w:r>
-    </w:p>
-    <w:p>
-      <w:r>
-        <w:tab/>
-        <w:t>Maximum: 44</w:t>
-      </w:r>
-    </w:p>
-    <w:p>
-      <w:r>
-        <w:tab/>
-        <w:t>Average: 44</w:t>
-      </w:r>
-    </w:p>
-    <w:p>
-      <w:r>
-        <w:rPr>
-          <w:highlight w:val="yellow"/>
-        </w:rPr>
-        <w:t xml:space="preserve">**Note: We determined that this is accurate because </w:t>
-      </w:r>
-      <w:proofErr w:type="spellStart"/>
-      <w:r>
-        <w:rPr>
-          <w:highlight w:val="yellow"/>
-        </w:rPr>
-        <w:t>mergeSort</w:t>
-      </w:r>
-      <w:proofErr w:type="spellEnd"/>
-      <w:r>
-        <w:rPr>
-          <w:highlight w:val="yellow"/>
-        </w:rPr>
-        <w:t xml:space="preserve"> will always have to do the same number of comparisons as long as the size of each list remains the same</w:t>
-      </w:r>
-      <w:proofErr w:type="gramStart"/>
-      <w:r>
-        <w:rPr>
-          <w:highlight w:val="yellow"/>
-        </w:rPr>
-        <w:t>.*</w:t>
-      </w:r>
-      <w:proofErr w:type="gramEnd"/>
-      <w:r>
-        <w:rPr>
-          <w:highlight w:val="yellow"/>
-        </w:rPr>
-        <w:t>*</w:t>
-      </w:r>
-    </w:p>
-    <w:p>
-      <w:proofErr w:type="spellStart"/>
-      <w:proofErr w:type="gramStart"/>
-      <w:r>
-        <w:rPr>
-          <w:b/>
-          <w:u w:val="single"/>
-        </w:rPr>
-        <w:t>quickSort</w:t>
-      </w:r>
-      <w:proofErr w:type="spellEnd"/>
-      <w:proofErr w:type="gramEnd"/>
-    </w:p>
-    <w:p>
-      <w:r>
-        <w:tab/>
         <w:t>Minimum: 13</w:t>
       </w:r>
     </w:p>
@@ -172,8 +190,6 @@
         <w:tab/>
         <w:t>Average: 16.8 -&gt; 17</w:t>
       </w:r>
-      <w:bookmarkStart w:id="0" w:name="_GoBack"/>
-      <w:bookmarkEnd w:id="0"/>
     </w:p>
     <w:sectPr>
       <w:pgSz w:w="12240" w:h="15840"/>

</xml_diff>